<commit_message>
Add initial document structure and content for Word file
- Created a new Word document with essential components including [Content_Types].xml, _rels/.rels, document.xml, and styles.xml.
- Included theme and font settings to ensure proper formatting and styling.
- Established core properties in docProps/core.xml and app.xml for metadata management.
- Integrated web settings for enhanced document compatibility.
</commit_message>
<xml_diff>
--- a/Guardado con Autorrecuperación de Documento1.docx
+++ b/Guardado con Autorrecuperación de Documento1.docx
@@ -927,285 +927,547 @@
       </w:pPr>
     </w:p>
     <w:p>
-      <w:r>
+      <w:pPr>
+        <w:rPr>
+          <w:b/>
+          <w:bCs/>
+        </w:rPr>
+      </w:pPr>
+      <w:r>
+        <w:rPr>
+          <w:b/>
+          <w:bCs/>
+        </w:rPr>
         <w:t xml:space="preserve">3. Completamente responsive </w:t>
       </w:r>
       <w:r>
         <w:rPr>
           <w:rFonts w:ascii="Segoe UI Emoji" w:hAnsi="Segoe UI Emoji" w:cs="Segoe UI Emoji"/>
+          <w:b/>
+          <w:bCs/>
         </w:rPr>
         <w:t>⚠️</w:t>
       </w:r>
       <w:r>
+        <w:rPr>
+          <w:b/>
+          <w:bCs/>
+        </w:rPr>
         <w:t xml:space="preserve"> Estructura responsive presente, pero algunos order-md-* están duplicados o mal puestos. Ajustar orden de columnas para cumplir los “3 cambios de orden”.</w:t>
       </w:r>
     </w:p>
     <w:p>
-      <w:r>
+      <w:pPr>
+        <w:rPr>
+          <w:b/>
+          <w:bCs/>
+        </w:rPr>
+      </w:pPr>
+      <w:r>
+        <w:rPr>
+          <w:b/>
+          <w:bCs/>
+        </w:rPr>
         <w:t xml:space="preserve">4. Estilos coherentes y resultado profesional </w:t>
       </w:r>
       <w:r>
         <w:rPr>
           <w:rFonts w:ascii="Segoe UI Emoji" w:hAnsi="Segoe UI Emoji" w:cs="Segoe UI Emoji"/>
+          <w:b/>
+          <w:bCs/>
         </w:rPr>
         <w:t>⚠️</w:t>
       </w:r>
       <w:r>
+        <w:rPr>
+          <w:b/>
+          <w:bCs/>
+        </w:rPr>
         <w:t xml:space="preserve"> Bien enfocado; faltaría pulir pequeños detalles (alineación, márgenes, consistencia de colores).</w:t>
       </w:r>
     </w:p>
     <w:p>
-      <w:r>
+      <w:pPr>
+        <w:rPr>
+          <w:b/>
+          <w:bCs/>
+        </w:rPr>
+      </w:pPr>
+      <w:r>
+        <w:rPr>
+          <w:b/>
+          <w:bCs/>
+        </w:rPr>
         <w:t xml:space="preserve">9. Botones en la página </w:t>
       </w:r>
       <w:r>
         <w:rPr>
           <w:rFonts w:ascii="Segoe UI Emoji" w:hAnsi="Segoe UI Emoji" w:cs="Segoe UI Emoji"/>
+          <w:b/>
+          <w:bCs/>
         </w:rPr>
         <w:t>❌</w:t>
       </w:r>
       <w:r>
+        <w:rPr>
+          <w:b/>
+          <w:bCs/>
+        </w:rPr>
         <w:t xml:space="preserve"> No hay ning</w:t>
       </w:r>
       <w:r>
         <w:rPr>
           <w:rFonts w:ascii="Aptos" w:hAnsi="Aptos" w:cs="Aptos"/>
+          <w:b/>
+          <w:bCs/>
         </w:rPr>
         <w:t>ú</w:t>
       </w:r>
       <w:r>
+        <w:rPr>
+          <w:b/>
+          <w:bCs/>
+        </w:rPr>
         <w:t>n bot</w:t>
       </w:r>
       <w:r>
         <w:rPr>
           <w:rFonts w:ascii="Aptos" w:hAnsi="Aptos" w:cs="Aptos"/>
+          <w:b/>
+          <w:bCs/>
         </w:rPr>
         <w:t>ó</w:t>
       </w:r>
       <w:r>
+        <w:rPr>
+          <w:b/>
+          <w:bCs/>
+        </w:rPr>
         <w:t>n visible ahora (los eliminaste en la secci</w:t>
       </w:r>
       <w:r>
         <w:rPr>
           <w:rFonts w:ascii="Aptos" w:hAnsi="Aptos" w:cs="Aptos"/>
+          <w:b/>
+          <w:bCs/>
         </w:rPr>
         <w:t>ó</w:t>
       </w:r>
       <w:r>
+        <w:rPr>
+          <w:b/>
+          <w:bCs/>
+        </w:rPr>
         <w:t>n de informaci</w:t>
       </w:r>
       <w:r>
         <w:rPr>
           <w:rFonts w:ascii="Aptos" w:hAnsi="Aptos" w:cs="Aptos"/>
+          <w:b/>
+          <w:bCs/>
         </w:rPr>
         <w:t>ó</w:t>
       </w:r>
       <w:r>
+        <w:rPr>
+          <w:b/>
+          <w:bCs/>
+        </w:rPr>
         <w:t>n pr</w:t>
       </w:r>
       <w:r>
         <w:rPr>
           <w:rFonts w:ascii="Aptos" w:hAnsi="Aptos" w:cs="Aptos"/>
+          <w:b/>
+          <w:bCs/>
         </w:rPr>
         <w:t>á</w:t>
       </w:r>
       <w:r>
+        <w:rPr>
+          <w:b/>
+          <w:bCs/>
+        </w:rPr>
         <w:t>ctica). A</w:t>
       </w:r>
       <w:r>
         <w:rPr>
           <w:rFonts w:ascii="Aptos" w:hAnsi="Aptos" w:cs="Aptos"/>
+          <w:b/>
+          <w:bCs/>
         </w:rPr>
         <w:t>ñ</w:t>
       </w:r>
       <w:r>
+        <w:rPr>
+          <w:b/>
+          <w:bCs/>
+        </w:rPr>
         <w:t xml:space="preserve">adir al menos 2 botones (ej. </w:t>
       </w:r>
       <w:r>
         <w:rPr>
           <w:rFonts w:ascii="Aptos" w:hAnsi="Aptos" w:cs="Aptos"/>
+          <w:b/>
+          <w:bCs/>
         </w:rPr>
         <w:t>“</w:t>
       </w:r>
       <w:r>
+        <w:rPr>
+          <w:b/>
+          <w:bCs/>
+        </w:rPr>
         <w:t>C</w:t>
       </w:r>
       <w:r>
         <w:rPr>
           <w:rFonts w:ascii="Aptos" w:hAnsi="Aptos" w:cs="Aptos"/>
+          <w:b/>
+          <w:bCs/>
         </w:rPr>
         <w:t>ó</w:t>
       </w:r>
       <w:r>
+        <w:rPr>
+          <w:b/>
+          <w:bCs/>
+        </w:rPr>
         <w:t>mo llegar</w:t>
       </w:r>
       <w:r>
         <w:rPr>
           <w:rFonts w:ascii="Aptos" w:hAnsi="Aptos" w:cs="Aptos"/>
+          <w:b/>
+          <w:bCs/>
         </w:rPr>
         <w:t>”</w:t>
       </w:r>
       <w:r>
+        <w:rPr>
+          <w:b/>
+          <w:bCs/>
+        </w:rPr>
         <w:t xml:space="preserve">, </w:t>
       </w:r>
       <w:r>
         <w:rPr>
           <w:rFonts w:ascii="Aptos" w:hAnsi="Aptos" w:cs="Aptos"/>
+          <w:b/>
+          <w:bCs/>
         </w:rPr>
         <w:t>“</w:t>
       </w:r>
       <w:r>
+        <w:rPr>
+          <w:b/>
+          <w:bCs/>
+        </w:rPr>
         <w:t>Ver m</w:t>
       </w:r>
       <w:r>
         <w:rPr>
           <w:rFonts w:ascii="Aptos" w:hAnsi="Aptos" w:cs="Aptos"/>
+          <w:b/>
+          <w:bCs/>
         </w:rPr>
         <w:t>á</w:t>
       </w:r>
       <w:r>
+        <w:rPr>
+          <w:b/>
+          <w:bCs/>
+        </w:rPr>
         <w:t>s</w:t>
       </w:r>
       <w:r>
         <w:rPr>
           <w:rFonts w:ascii="Aptos" w:hAnsi="Aptos" w:cs="Aptos"/>
+          <w:b/>
+          <w:bCs/>
         </w:rPr>
         <w:t>”</w:t>
       </w:r>
       <w:r>
+        <w:rPr>
+          <w:b/>
+          <w:bCs/>
+        </w:rPr>
         <w:t xml:space="preserve">, </w:t>
       </w:r>
       <w:r>
         <w:rPr>
           <w:rFonts w:ascii="Aptos" w:hAnsi="Aptos" w:cs="Aptos"/>
+          <w:b/>
+          <w:bCs/>
         </w:rPr>
         <w:t>“</w:t>
       </w:r>
       <w:r>
+        <w:rPr>
+          <w:b/>
+          <w:bCs/>
+        </w:rPr>
         <w:t>Reservar alojamiento</w:t>
       </w:r>
       <w:r>
         <w:rPr>
           <w:rFonts w:ascii="Aptos" w:hAnsi="Aptos" w:cs="Aptos"/>
+          <w:b/>
+          <w:bCs/>
         </w:rPr>
         <w:t>”</w:t>
       </w:r>
       <w:r>
+        <w:rPr>
+          <w:b/>
+          <w:bCs/>
+        </w:rPr>
         <w:t>).</w:t>
       </w:r>
     </w:p>
     <w:p>
-      <w:r>
+      <w:pPr>
+        <w:rPr>
+          <w:b/>
+          <w:bCs/>
+        </w:rPr>
+      </w:pPr>
+      <w:r>
+        <w:rPr>
+          <w:b/>
+          <w:bCs/>
+        </w:rPr>
         <w:lastRenderedPageBreak/>
         <w:t xml:space="preserve">10. Tabla responsive con bordes y striped </w:t>
       </w:r>
       <w:r>
         <w:rPr>
           <w:rFonts w:ascii="Segoe UI Emoji" w:hAnsi="Segoe UI Emoji" w:cs="Segoe UI Emoji"/>
+          <w:b/>
+          <w:bCs/>
         </w:rPr>
         <w:t>❌</w:t>
       </w:r>
       <w:r>
+        <w:rPr>
+          <w:b/>
+          <w:bCs/>
+        </w:rPr>
         <w:t xml:space="preserve"> Falta totalmente la tabla. Debes a</w:t>
       </w:r>
       <w:r>
         <w:rPr>
           <w:rFonts w:ascii="Aptos" w:hAnsi="Aptos" w:cs="Aptos"/>
+          <w:b/>
+          <w:bCs/>
         </w:rPr>
         <w:t>ñ</w:t>
       </w:r>
       <w:r>
+        <w:rPr>
+          <w:b/>
+          <w:bCs/>
+        </w:rPr>
         <w:t>adir &lt;div class="table-responsive"&gt;&lt;table class="table table-striped table-bordered"&gt;</w:t>
       </w:r>
       <w:r>
         <w:rPr>
           <w:rFonts w:ascii="Aptos" w:hAnsi="Aptos" w:cs="Aptos"/>
+          <w:b/>
+          <w:bCs/>
         </w:rPr>
         <w:t>…</w:t>
       </w:r>
       <w:r>
+        <w:rPr>
+          <w:b/>
+          <w:bCs/>
+        </w:rPr>
         <w:t>&lt;/table&gt;&lt;/div&gt; en alguna secci</w:t>
       </w:r>
       <w:r>
         <w:rPr>
           <w:rFonts w:ascii="Aptos" w:hAnsi="Aptos" w:cs="Aptos"/>
+          <w:b/>
+          <w:bCs/>
         </w:rPr>
         <w:t>ó</w:t>
       </w:r>
       <w:r>
+        <w:rPr>
+          <w:b/>
+          <w:bCs/>
+        </w:rPr>
         <w:t xml:space="preserve">n, por ejemplo </w:t>
       </w:r>
       <w:r>
         <w:rPr>
           <w:rFonts w:ascii="Aptos" w:hAnsi="Aptos" w:cs="Aptos"/>
+          <w:b/>
+          <w:bCs/>
         </w:rPr>
         <w:t>“</w:t>
       </w:r>
       <w:r>
+        <w:rPr>
+          <w:b/>
+          <w:bCs/>
+        </w:rPr>
         <w:t>Informaci</w:t>
       </w:r>
       <w:r>
         <w:rPr>
           <w:rFonts w:ascii="Aptos" w:hAnsi="Aptos" w:cs="Aptos"/>
+          <w:b/>
+          <w:bCs/>
         </w:rPr>
         <w:t>ó</w:t>
       </w:r>
       <w:r>
+        <w:rPr>
+          <w:b/>
+          <w:bCs/>
+        </w:rPr>
         <w:t>n pr</w:t>
       </w:r>
       <w:r>
         <w:rPr>
           <w:rFonts w:ascii="Aptos" w:hAnsi="Aptos" w:cs="Aptos"/>
+          <w:b/>
+          <w:bCs/>
         </w:rPr>
         <w:t>á</w:t>
       </w:r>
       <w:r>
+        <w:rPr>
+          <w:b/>
+          <w:bCs/>
+        </w:rPr>
         <w:t>ctica</w:t>
       </w:r>
       <w:r>
         <w:rPr>
           <w:rFonts w:ascii="Aptos" w:hAnsi="Aptos" w:cs="Aptos"/>
+          <w:b/>
+          <w:bCs/>
         </w:rPr>
         <w:t>”</w:t>
       </w:r>
       <w:r>
+        <w:rPr>
+          <w:b/>
+          <w:bCs/>
+        </w:rPr>
         <w:t>.</w:t>
       </w:r>
     </w:p>
     <w:p>
-      <w:r>
+      <w:pPr>
+        <w:rPr>
+          <w:b/>
+          <w:bCs/>
+        </w:rPr>
+      </w:pPr>
+      <w:r>
+        <w:rPr>
+          <w:b/>
+          <w:bCs/>
+        </w:rPr>
         <w:t>11. Carrusel de Bootstrap con 3 imágenes y texto</w:t>
       </w:r>
     </w:p>
     <w:p>
+      <w:pPr>
+        <w:rPr>
+          <w:b/>
+          <w:bCs/>
+        </w:rPr>
+      </w:pPr>
       <w:r>
         <w:rPr>
           <w:rFonts w:ascii="Segoe UI Emoji" w:hAnsi="Segoe UI Emoji" w:cs="Segoe UI Emoji"/>
+          <w:b/>
+          <w:bCs/>
         </w:rPr>
         <w:t>⚠️</w:t>
       </w:r>
     </w:p>
     <w:p>
-      <w:r>
+      <w:pPr>
+        <w:rPr>
+          <w:b/>
+          <w:bCs/>
+        </w:rPr>
+      </w:pPr>
+      <w:r>
+        <w:rPr>
+          <w:b/>
+          <w:bCs/>
+        </w:rPr>
         <w:t>Carrusel bien hecho, pero tienes las 3 diapositivas con class="carousel-item active". Solo la primera debe ser active. Corrige eso para que funcione correctamente.</w:t>
       </w:r>
     </w:p>
     <w:p>
-      <w:r>
+      <w:pPr>
+        <w:rPr>
+          <w:b/>
+          <w:bCs/>
+        </w:rPr>
+      </w:pPr>
+      <w:r>
+        <w:rPr>
+          <w:b/>
+          <w:bCs/>
+        </w:rPr>
         <w:t>14. Columnas que cambian de disposición según versión</w:t>
       </w:r>
     </w:p>
     <w:p>
+      <w:pPr>
+        <w:rPr>
+          <w:b/>
+          <w:bCs/>
+        </w:rPr>
+      </w:pPr>
       <w:r>
         <w:rPr>
           <w:rFonts w:ascii="Segoe UI Emoji" w:hAnsi="Segoe UI Emoji" w:cs="Segoe UI Emoji"/>
+          <w:b/>
+          <w:bCs/>
         </w:rPr>
         <w:t>⚠️</w:t>
       </w:r>
     </w:p>
     <w:p>
-      <w:r>
-        <w:t>Las columnas usan order-md-*, pero hay errores (duplicados o en orden inverso). Corrige al menos 3 cambios reales de orden (ej. texto–imagen alternado).</w:t>
+      <w:pPr>
+        <w:rPr>
+          <w:b/>
+          <w:bCs/>
+        </w:rPr>
+      </w:pPr>
+      <w:r>
+        <w:rPr>
+          <w:b/>
+          <w:bCs/>
+        </w:rPr>
+        <w:t>Las columnas usan order-md-*, pero hay errores (duplicados o en orden inverso). Corrige al menos 3 cambios reales de orden (ej. texto–</w:t>
+      </w:r>
+      <w:proofErr w:type="gramStart"/>
+      <w:r>
+        <w:rPr>
+          <w:b/>
+          <w:bCs/>
+        </w:rPr>
+        <w:t>imagen alternado</w:t>
+      </w:r>
+      <w:proofErr w:type="gramEnd"/>
+      <w:r>
+        <w:rPr>
+          <w:b/>
+          <w:bCs/>
+        </w:rPr>
+        <w:t>).</w:t>
       </w:r>
     </w:p>
     <w:p/>
@@ -1822,6 +2084,7 @@
   <w:style w:type="character" w:default="1" w:styleId="Fuentedeprrafopredeter">
     <w:name w:val="Default Paragraph Font"/>
     <w:uiPriority w:val="1"/>
+    <w:semiHidden/>
     <w:unhideWhenUsed/>
   </w:style>
   <w:style w:type="table" w:default="1" w:styleId="Tablanormal">

</xml_diff>